<commit_message>
FINAL TEST BEFORE FINAL DEADLINE
</commit_message>
<xml_diff>
--- a/As Project Frames/_databases_images_doc/Doc/Member_Account_Details.docx
+++ b/As Project Frames/_databases_images_doc/Doc/Member_Account_Details.docx
@@ -29,35 +29,35 @@
       <w:r>
         <w:br/>
         <w:br/>
-        <w:t>Username: joe@gmail.com</w:t>
+        <w:t>Username: ronald@gmail.com</w:t>
       </w:r>
       <w:r>
         <w:br/>
-        <w:t>Password: password123</w:t>
+        <w:t>Password: password</w:t>
       </w:r>
       <w:r>
         <w:br/>
-        <w:t>Firstname: joe</w:t>
+        <w:t>Firstname: ronald</w:t>
       </w:r>
       <w:r>
         <w:br/>
-        <w:t>Surname: swans</w:t>
+        <w:t>Surname: noble</w:t>
       </w:r>
       <w:r>
         <w:br/>
-        <w:t>Telephone: 47583629936</w:t>
+        <w:t>Telephone: 07758607064</w:t>
       </w:r>
       <w:r>
         <w:br/>
-        <w:t>Postcode: y</w:t>
+        <w:t xml:space="preserve">Postcode: bt26 </w:t>
       </w:r>
       <w:r>
         <w:br/>
-        <w:t>Age: 34</w:t>
+        <w:t>Age: 43</w:t>
       </w:r>
       <w:r>
         <w:br/>
-        <w:t>Group: 7</w:t>
+        <w:t>Group: 8</w:t>
       </w:r>
       <w:r>
         <w:rPr>

</xml_diff>